<commit_message>
Update Laporan, SKPL - NFR FR, DPPL - Activity
</commit_message>
<xml_diff>
--- a/[SKPL] IF-41-03 Kopi.docx
+++ b/[SKPL] IF-41-03 Kopi.docx
@@ -859,26 +859,7 @@
                 <w:sz w:val="22"/>
                 <w:lang w:val="id-ID"/>
               </w:rPr>
-              <w:t>SKPL-</w:t>
-            </w:r>
-            <w:r>
-              <w:rPr>
-                <w:rFonts w:ascii="Times New Roman" w:hAnsi="Times New Roman"/>
-                <w:i/>
-                <w:noProof/>
-                <w:sz w:val="22"/>
-                <w:lang w:val="id-ID"/>
-              </w:rPr>
-              <w:t>00</w:t>
-            </w:r>
-            <w:r>
-              <w:rPr>
-                <w:rFonts w:ascii="Times New Roman" w:hAnsi="Times New Roman"/>
-                <w:i/>
-                <w:noProof/>
-                <w:sz w:val="22"/>
-              </w:rPr>
-              <w:t>2</w:t>
+              <w:t>SKPL</w:t>
             </w:r>
           </w:p>
         </w:tc>
@@ -5422,35 +5403,14 @@
         <w:rPr>
           <w:rFonts w:ascii="Times New Roman" w:hAnsi="Times New Roman"/>
           <w:noProof/>
-          <w:lang w:val="id-ID"/>
-        </w:rPr>
-      </w:pPr>
-      <w:r>
-        <w:rPr>
-          <w:rFonts w:ascii="Times New Roman" w:hAnsi="Times New Roman"/>
-          <w:noProof/>
-          <w:lang w:val="id-ID"/>
-        </w:rPr>
-        <w:t>Adanya ketidakpercayaan kepada suatutempat penyimpanan uang dengan aturan yang tidak cocok bagi masyarakat sekitar. Dengan adanya masalah tersebut, masyarakat sekitar berinisiatif untuk menciptakan koperasi simpan pinjam di daerah masyarakat tersebut. Dengan kemajuan teknologi pada industri 4.0, masyarakat menginginkan sebuah perangkat lunak yang dapat menunjang kinerja operasional koperasi simpan pinjam.</w:t>
-      </w:r>
-    </w:p>
-    <w:p>
-      <w:pPr>
-        <w:ind w:firstLine="720"/>
-        <w:jc w:val="both"/>
-        <w:rPr>
-          <w:rFonts w:ascii="Times New Roman" w:hAnsi="Times New Roman"/>
-          <w:noProof/>
-          <w:lang w:val="id-ID"/>
-        </w:rPr>
-      </w:pPr>
-      <w:r>
-        <w:rPr>
-          <w:rFonts w:ascii="Times New Roman" w:hAnsi="Times New Roman"/>
-          <w:noProof/>
-          <w:lang w:val="id-ID"/>
-        </w:rPr>
-        <w:t>Perangkat lunak ini dibuat dan dirancang sesuai keinginan dan spesifikasi dari masyarakat yang menginginkan koperasi simpan pinjam tersebut juga ikut berinisiatif dalam perkembangan dunia industri 4.0.</w:t>
+        </w:rPr>
+      </w:pPr>
+      <w:r>
+        <w:rPr>
+          <w:rFonts w:ascii="Times New Roman" w:hAnsi="Times New Roman"/>
+          <w:noProof/>
+        </w:rPr>
+        <w:t>-</w:t>
       </w:r>
     </w:p>
     <w:p>
@@ -5801,24 +5761,6 @@
     </w:p>
     <w:p>
       <w:pPr>
-        <w:ind w:firstLine="720"/>
-        <w:rPr>
-          <w:rFonts w:ascii="Times New Roman" w:hAnsi="Times New Roman"/>
-          <w:noProof/>
-          <w:lang w:val="id-ID"/>
-        </w:rPr>
-      </w:pPr>
-      <w:r>
-        <w:rPr>
-          <w:rFonts w:ascii="Times New Roman" w:hAnsi="Times New Roman"/>
-          <w:noProof/>
-          <w:lang w:val="id-ID"/>
-        </w:rPr>
-        <w:t>Berikut ini keterangan kata yang merupakan singkatan maupun akronim.</w:t>
-      </w:r>
-    </w:p>
-    <w:p>
-      <w:pPr>
         <w:pStyle w:val="ListParagraph"/>
         <w:numPr>
           <w:ilvl w:val="0"/>
@@ -5830,198 +5772,6 @@
           <w:lang w:val="id-ID"/>
         </w:rPr>
       </w:pPr>
-      <w:r>
-        <w:rPr>
-          <w:rFonts w:ascii="Times New Roman" w:hAnsi="Times New Roman"/>
-          <w:noProof/>
-          <w:lang w:val="id-ID"/>
-        </w:rPr>
-        <w:t xml:space="preserve">KTP </w:t>
-      </w:r>
-      <w:r>
-        <w:rPr>
-          <w:rFonts w:ascii="Times New Roman" w:hAnsi="Times New Roman"/>
-          <w:noProof/>
-          <w:lang w:val="id-ID"/>
-        </w:rPr>
-        <w:tab/>
-        <w:t>: Kartu Tanda Penduduk.</w:t>
-      </w:r>
-    </w:p>
-    <w:p>
-      <w:pPr>
-        <w:pStyle w:val="ListParagraph"/>
-        <w:numPr>
-          <w:ilvl w:val="0"/>
-          <w:numId w:val="15"/>
-        </w:numPr>
-        <w:rPr>
-          <w:rFonts w:ascii="Times New Roman" w:hAnsi="Times New Roman"/>
-          <w:noProof/>
-          <w:lang w:val="id-ID"/>
-        </w:rPr>
-      </w:pPr>
-      <w:r>
-        <w:rPr>
-          <w:rFonts w:ascii="Times New Roman" w:hAnsi="Times New Roman"/>
-          <w:noProof/>
-          <w:lang w:val="id-ID"/>
-        </w:rPr>
-        <w:t>SP</w:t>
-      </w:r>
-      <w:r>
-        <w:rPr>
-          <w:rFonts w:ascii="Times New Roman" w:hAnsi="Times New Roman"/>
-          <w:noProof/>
-          <w:lang w:val="id-ID"/>
-        </w:rPr>
-        <w:tab/>
-      </w:r>
-      <w:r>
-        <w:rPr>
-          <w:rFonts w:ascii="Times New Roman" w:hAnsi="Times New Roman"/>
-          <w:noProof/>
-          <w:lang w:val="id-ID"/>
-        </w:rPr>
-        <w:tab/>
-        <w:t>: Surat Peringatan.</w:t>
-      </w:r>
-    </w:p>
-    <w:p>
-      <w:pPr>
-        <w:pStyle w:val="ListParagraph"/>
-        <w:numPr>
-          <w:ilvl w:val="0"/>
-          <w:numId w:val="15"/>
-        </w:numPr>
-        <w:rPr>
-          <w:rFonts w:ascii="Times New Roman" w:hAnsi="Times New Roman"/>
-          <w:noProof/>
-          <w:lang w:val="id-ID"/>
-        </w:rPr>
-      </w:pPr>
-      <w:r>
-        <w:rPr>
-          <w:rFonts w:ascii="Times New Roman" w:hAnsi="Times New Roman"/>
-          <w:noProof/>
-          <w:lang w:val="id-ID"/>
-        </w:rPr>
-        <w:t>RAM</w:t>
-      </w:r>
-      <w:r>
-        <w:rPr>
-          <w:rFonts w:ascii="Times New Roman" w:hAnsi="Times New Roman"/>
-          <w:noProof/>
-          <w:lang w:val="id-ID"/>
-        </w:rPr>
-        <w:tab/>
-        <w:t xml:space="preserve">: </w:t>
-      </w:r>
-      <w:r>
-        <w:rPr>
-          <w:rFonts w:ascii="Times New Roman" w:hAnsi="Times New Roman"/>
-          <w:i/>
-          <w:noProof/>
-          <w:lang w:val="id-ID"/>
-        </w:rPr>
-        <w:t>Random Access Memory</w:t>
-      </w:r>
-    </w:p>
-    <w:p>
-      <w:pPr>
-        <w:pStyle w:val="ListParagraph"/>
-        <w:numPr>
-          <w:ilvl w:val="0"/>
-          <w:numId w:val="15"/>
-        </w:numPr>
-        <w:rPr>
-          <w:rFonts w:ascii="Times New Roman" w:hAnsi="Times New Roman"/>
-          <w:noProof/>
-          <w:lang w:val="id-ID"/>
-        </w:rPr>
-      </w:pPr>
-      <w:r>
-        <w:rPr>
-          <w:rFonts w:ascii="Times New Roman" w:hAnsi="Times New Roman"/>
-          <w:noProof/>
-          <w:lang w:val="id-ID"/>
-        </w:rPr>
-        <w:t>PK</w:t>
-      </w:r>
-      <w:r>
-        <w:rPr>
-          <w:rFonts w:ascii="Times New Roman" w:hAnsi="Times New Roman"/>
-          <w:noProof/>
-          <w:lang w:val="id-ID"/>
-        </w:rPr>
-        <w:tab/>
-      </w:r>
-      <w:r>
-        <w:rPr>
-          <w:rFonts w:ascii="Times New Roman" w:hAnsi="Times New Roman"/>
-          <w:noProof/>
-          <w:lang w:val="id-ID"/>
-        </w:rPr>
-        <w:tab/>
-        <w:t xml:space="preserve">: </w:t>
-      </w:r>
-      <w:r>
-        <w:rPr>
-          <w:rFonts w:ascii="Times New Roman" w:hAnsi="Times New Roman"/>
-          <w:i/>
-          <w:noProof/>
-          <w:lang w:val="id-ID"/>
-        </w:rPr>
-        <w:t>Primary Key</w:t>
-      </w:r>
-    </w:p>
-    <w:p>
-      <w:pPr>
-        <w:pStyle w:val="ListParagraph"/>
-        <w:numPr>
-          <w:ilvl w:val="0"/>
-          <w:numId w:val="15"/>
-        </w:numPr>
-        <w:rPr>
-          <w:rFonts w:ascii="Times New Roman" w:hAnsi="Times New Roman"/>
-          <w:noProof/>
-          <w:lang w:val="id-ID"/>
-        </w:rPr>
-      </w:pPr>
-      <w:r>
-        <w:rPr>
-          <w:rFonts w:ascii="Times New Roman" w:hAnsi="Times New Roman"/>
-          <w:noProof/>
-          <w:lang w:val="id-ID"/>
-        </w:rPr>
-        <w:t>FK</w:t>
-      </w:r>
-      <w:r>
-        <w:rPr>
-          <w:rFonts w:ascii="Times New Roman" w:hAnsi="Times New Roman"/>
-          <w:noProof/>
-          <w:lang w:val="id-ID"/>
-        </w:rPr>
-        <w:tab/>
-      </w:r>
-      <w:r>
-        <w:rPr>
-          <w:rFonts w:ascii="Times New Roman" w:hAnsi="Times New Roman"/>
-          <w:noProof/>
-          <w:lang w:val="id-ID"/>
-        </w:rPr>
-        <w:tab/>
-        <w:t xml:space="preserve">: </w:t>
-      </w:r>
-      <w:r>
-        <w:rPr>
-          <w:rFonts w:ascii="Times New Roman" w:hAnsi="Times New Roman"/>
-          <w:i/>
-          <w:noProof/>
-          <w:lang w:val="id-ID"/>
-        </w:rPr>
-        <w:t>Foreign Key</w:t>
-      </w:r>
     </w:p>
     <w:p>
       <w:pPr>
@@ -6069,32 +5819,14 @@
         <w:rPr>
           <w:rFonts w:ascii="Times New Roman" w:hAnsi="Times New Roman"/>
           <w:noProof/>
-          <w:lang w:val="id-ID"/>
-        </w:rPr>
-      </w:pPr>
-      <w:r>
-        <w:rPr>
-          <w:rFonts w:ascii="Times New Roman" w:hAnsi="Times New Roman"/>
-          <w:noProof/>
-          <w:lang w:val="id-ID"/>
-        </w:rPr>
-        <w:t xml:space="preserve">Kami melakukan analisis langsung </w:t>
-      </w:r>
-      <w:r>
-        <w:rPr>
-          <w:rFonts w:ascii="Times New Roman" w:hAnsi="Times New Roman"/>
-          <w:noProof/>
-          <w:lang w:val="id-ID"/>
-        </w:rPr>
-        <w:t>sehingga</w:t>
-      </w:r>
-      <w:r>
-        <w:rPr>
-          <w:rFonts w:ascii="Times New Roman" w:hAnsi="Times New Roman"/>
-          <w:noProof/>
-          <w:lang w:val="id-ID"/>
-        </w:rPr>
-        <w:t xml:space="preserve"> tidak menggunakan referensi manapun.</w:t>
+        </w:rPr>
+      </w:pPr>
+      <w:r>
+        <w:rPr>
+          <w:rFonts w:ascii="Times New Roman" w:hAnsi="Times New Roman"/>
+          <w:noProof/>
+        </w:rPr>
+        <w:t>-</w:t>
       </w:r>
     </w:p>
     <w:p>
@@ -6173,75 +5905,14 @@
         <w:rPr>
           <w:rFonts w:ascii="Times New Roman" w:hAnsi="Times New Roman"/>
           <w:noProof/>
-          <w:lang w:val="id-ID"/>
-        </w:rPr>
-      </w:pPr>
-      <w:r>
-        <w:rPr>
-          <w:rFonts w:ascii="Times New Roman" w:hAnsi="Times New Roman"/>
-          <w:noProof/>
-          <w:lang w:val="id-ID"/>
-        </w:rPr>
-        <w:t xml:space="preserve">Aplikasi ini dibuat sebagai aplikasi koperasinya sendiri. Anggota dapat meminjam dan menyetor. Anggota dan pengurus memiliki akun yang berbeda. Pengurus mengatur pendataan anggota dari koperasi. Anggota memasukkan data dirinya secara mandiri. Anggota yang tidak aktif selama masa waktu yang sudah ditentukan, akan mendapatkan SP. Syarat menjadi anggota, data diri berdasarkan KTP. Batas maksimal jumlah anggota koperasi tergantung jumlah populasi dari kecamatan yang tertera di KTP. Setoran awal wajib bagi anggota baru. Peminjaman tidak dapat dilakukan sebelum membayar peminjaman sebelumnya </w:t>
-      </w:r>
-      <w:r>
-        <w:rPr>
-          <w:rFonts w:ascii="Times New Roman" w:hAnsi="Times New Roman"/>
-          <w:i/>
-          <w:noProof/>
-          <w:lang w:val="id-ID"/>
-        </w:rPr>
-        <w:t>l</w:t>
-      </w:r>
-      <w:r>
-        <w:rPr>
-          <w:rFonts w:ascii="Times New Roman" w:hAnsi="Times New Roman"/>
-          <w:i/>
-          <w:noProof/>
-          <w:lang w:val="id-ID"/>
-        </w:rPr>
-        <w:t>ogin</w:t>
-      </w:r>
-      <w:r>
-        <w:rPr>
-          <w:rFonts w:ascii="Times New Roman" w:hAnsi="Times New Roman"/>
-          <w:noProof/>
-          <w:lang w:val="id-ID"/>
-        </w:rPr>
-        <w:t xml:space="preserve"> dengan </w:t>
-      </w:r>
-      <w:r>
-        <w:rPr>
-          <w:rFonts w:ascii="Times New Roman" w:hAnsi="Times New Roman"/>
-          <w:i/>
-          <w:noProof/>
-          <w:lang w:val="id-ID"/>
-        </w:rPr>
-        <w:t>username</w:t>
-      </w:r>
-      <w:r>
-        <w:rPr>
-          <w:rFonts w:ascii="Times New Roman" w:hAnsi="Times New Roman"/>
-          <w:noProof/>
-          <w:lang w:val="id-ID"/>
-        </w:rPr>
-        <w:t xml:space="preserve">. Anggota dapat transfer ke anggota lain. Anggota dapat melihat </w:t>
-      </w:r>
-      <w:r>
-        <w:rPr>
-          <w:rFonts w:ascii="Times New Roman" w:hAnsi="Times New Roman"/>
-          <w:noProof/>
-          <w:lang w:val="id-ID"/>
-        </w:rPr>
-        <w:t>riwayat</w:t>
-      </w:r>
-      <w:r>
-        <w:rPr>
-          <w:rFonts w:ascii="Times New Roman" w:hAnsi="Times New Roman"/>
-          <w:noProof/>
-          <w:lang w:val="id-ID"/>
-        </w:rPr>
-        <w:t xml:space="preserve"> transaksi yang pernah dilakukan. Ada jaminan pada setiap peminjaman.</w:t>
+        </w:rPr>
+      </w:pPr>
+      <w:r>
+        <w:rPr>
+          <w:rFonts w:ascii="Times New Roman" w:hAnsi="Times New Roman"/>
+          <w:noProof/>
+        </w:rPr>
+        <w:t>-</w:t>
       </w:r>
     </w:p>
     <w:p>
@@ -6267,340 +5938,18 @@
     <w:p>
       <w:pPr>
         <w:spacing w:after="160" w:line="259" w:lineRule="auto"/>
-        <w:ind w:firstLine="720"/>
-        <w:jc w:val="both"/>
-        <w:rPr>
-          <w:rFonts w:ascii="Times New Roman" w:hAnsi="Times New Roman"/>
-          <w:noProof/>
-          <w:lang w:val="id-ID"/>
-        </w:rPr>
-      </w:pPr>
-      <w:r>
-        <w:rPr>
-          <w:rFonts w:ascii="Times New Roman" w:hAnsi="Times New Roman"/>
-          <w:noProof/>
-          <w:lang w:val="id-ID"/>
-        </w:rPr>
-        <w:t xml:space="preserve">Perangkat lunak ini mudah untuk dipahami maupun digunakan sehingga tanpa buku manual, pengguna dapat menggunakannya tanpa merasa kesulitan. Perangkat lunak ini dapat digunakan di </w:t>
-      </w:r>
-      <w:r>
-        <w:rPr>
-          <w:rFonts w:ascii="Times New Roman" w:hAnsi="Times New Roman"/>
-          <w:noProof/>
-          <w:lang w:val="id-ID"/>
-        </w:rPr>
-        <w:t>Gedung koperasi simpan pinjam</w:t>
-      </w:r>
-      <w:r>
-        <w:rPr>
-          <w:rFonts w:ascii="Times New Roman" w:hAnsi="Times New Roman"/>
-          <w:noProof/>
-        </w:rPr>
-        <w:t xml:space="preserve"> </w:t>
-      </w:r>
-      <w:r>
-        <w:rPr>
-          <w:rFonts w:ascii="Times New Roman" w:hAnsi="Times New Roman"/>
-          <w:noProof/>
-          <w:lang w:val="id-ID"/>
-        </w:rPr>
-        <w:t>untuk melihat data keuangan</w:t>
-      </w:r>
-      <w:r>
-        <w:rPr>
-          <w:rFonts w:ascii="Times New Roman" w:hAnsi="Times New Roman"/>
-          <w:noProof/>
-        </w:rPr>
-        <w:t xml:space="preserve">, </w:t>
-      </w:r>
-      <w:r>
-        <w:rPr>
-          <w:rFonts w:ascii="Times New Roman" w:hAnsi="Times New Roman"/>
-          <w:noProof/>
-          <w:lang w:val="id-ID"/>
-        </w:rPr>
-        <w:t>melakukan peminjaman, pelunasan, penarikan,</w:t>
-      </w:r>
-      <w:r>
-        <w:rPr>
-          <w:rFonts w:ascii="Times New Roman" w:hAnsi="Times New Roman"/>
-          <w:noProof/>
-        </w:rPr>
-        <w:t xml:space="preserve"> </w:t>
-      </w:r>
-      <w:r>
-        <w:rPr>
-          <w:rFonts w:ascii="Times New Roman" w:hAnsi="Times New Roman"/>
-          <w:noProof/>
-          <w:lang w:val="id-ID"/>
-        </w:rPr>
-        <w:t>penyimpanan</w:t>
-      </w:r>
-      <w:r>
-        <w:rPr>
-          <w:rFonts w:ascii="Times New Roman" w:hAnsi="Times New Roman"/>
-          <w:noProof/>
-        </w:rPr>
-        <w:t xml:space="preserve">, </w:t>
-      </w:r>
-      <w:r>
-        <w:rPr>
-          <w:rFonts w:ascii="Times New Roman" w:hAnsi="Times New Roman"/>
-          <w:noProof/>
-          <w:lang w:val="id-ID"/>
-        </w:rPr>
-        <w:t xml:space="preserve">dan transfer ke </w:t>
-      </w:r>
-      <w:r>
-        <w:rPr>
-          <w:rFonts w:ascii="Times New Roman" w:hAnsi="Times New Roman"/>
-          <w:i/>
-          <w:noProof/>
-          <w:lang w:val="id-ID"/>
-        </w:rPr>
-        <w:t>user</w:t>
-      </w:r>
-      <w:r>
-        <w:rPr>
-          <w:rFonts w:ascii="Times New Roman" w:hAnsi="Times New Roman"/>
-          <w:noProof/>
-          <w:lang w:val="id-ID"/>
-        </w:rPr>
-        <w:t xml:space="preserve"> lainnya</w:t>
-      </w:r>
-      <w:r>
-        <w:rPr>
-          <w:rFonts w:ascii="Times New Roman" w:hAnsi="Times New Roman"/>
-          <w:noProof/>
-          <w:lang w:val="id-ID"/>
-        </w:rPr>
-        <w:t>. Perangkat lunak ini dapat digunakan hanya untuk user yang terdaftar sebagai anggota koperasi simpan pinjam. Untuk dapat melakukan transaksi selain transfer, harus melakukan dengan cara seperti berikut:</w:t>
-      </w:r>
-    </w:p>
-    <w:p>
-      <w:pPr>
-        <w:spacing w:after="160" w:line="259" w:lineRule="auto"/>
-        <w:ind w:firstLine="720"/>
-        <w:rPr>
-          <w:rFonts w:ascii="Times New Roman" w:hAnsi="Times New Roman"/>
-          <w:noProof/>
-          <w:lang w:val="id-ID"/>
-        </w:rPr>
-      </w:pPr>
-      <w:r>
-        <w:rPr>
-          <w:rFonts w:ascii="Times New Roman" w:hAnsi="Times New Roman"/>
-          <w:noProof/>
-          <w:lang w:val="id-ID"/>
-        </w:rPr>
-        <w:t>Anggota</w:t>
-      </w:r>
-    </w:p>
-    <w:p>
-      <w:pPr>
-        <w:pStyle w:val="ListParagraph"/>
-        <w:numPr>
-          <w:ilvl w:val="0"/>
-          <w:numId w:val="12"/>
-        </w:numPr>
-        <w:spacing w:after="160" w:line="259" w:lineRule="auto"/>
-        <w:rPr>
-          <w:rFonts w:ascii="Times New Roman" w:hAnsi="Times New Roman"/>
-          <w:noProof/>
-          <w:lang w:val="id-ID"/>
-        </w:rPr>
-      </w:pPr>
-      <w:r>
-        <w:rPr>
-          <w:rFonts w:ascii="Times New Roman" w:hAnsi="Times New Roman"/>
-          <w:noProof/>
-          <w:lang w:val="id-ID"/>
-        </w:rPr>
-        <w:t>Datang ke Gedung koperasi simpan pinjam</w:t>
-      </w:r>
-    </w:p>
-    <w:p>
-      <w:pPr>
-        <w:pStyle w:val="ListParagraph"/>
-        <w:numPr>
-          <w:ilvl w:val="0"/>
-          <w:numId w:val="12"/>
-        </w:numPr>
-        <w:spacing w:after="160" w:line="259" w:lineRule="auto"/>
-        <w:rPr>
-          <w:rFonts w:ascii="Times New Roman" w:hAnsi="Times New Roman"/>
-          <w:noProof/>
-          <w:lang w:val="id-ID"/>
-        </w:rPr>
-      </w:pPr>
-      <w:r>
-        <w:rPr>
-          <w:rFonts w:ascii="Times New Roman" w:hAnsi="Times New Roman"/>
-          <w:noProof/>
-          <w:lang w:val="id-ID"/>
-        </w:rPr>
-        <w:t>Pilih jenis transaksi dan nominal yang diinginkan</w:t>
-      </w:r>
-    </w:p>
-    <w:p>
-      <w:pPr>
-        <w:pStyle w:val="ListParagraph"/>
-        <w:numPr>
-          <w:ilvl w:val="0"/>
-          <w:numId w:val="12"/>
-        </w:numPr>
-        <w:spacing w:after="160" w:line="259" w:lineRule="auto"/>
-        <w:rPr>
-          <w:rFonts w:ascii="Times New Roman" w:hAnsi="Times New Roman"/>
-          <w:noProof/>
-          <w:lang w:val="id-ID"/>
-        </w:rPr>
-      </w:pPr>
-      <w:r>
-        <w:rPr>
-          <w:rFonts w:ascii="Times New Roman" w:hAnsi="Times New Roman"/>
-          <w:noProof/>
-          <w:lang w:val="id-ID"/>
-        </w:rPr>
-        <w:t xml:space="preserve"> Sistem akan melakukan pendataan dan </w:t>
-      </w:r>
-      <w:r>
-        <w:rPr>
-          <w:rFonts w:ascii="Times New Roman" w:hAnsi="Times New Roman"/>
-          <w:i/>
-          <w:noProof/>
-          <w:lang w:val="id-ID"/>
-        </w:rPr>
-        <w:t>update</w:t>
-      </w:r>
-    </w:p>
-    <w:p>
-      <w:pPr>
-        <w:pStyle w:val="ListParagraph"/>
-        <w:numPr>
-          <w:ilvl w:val="0"/>
-          <w:numId w:val="12"/>
-        </w:numPr>
-        <w:spacing w:after="160" w:line="259" w:lineRule="auto"/>
-        <w:rPr>
-          <w:rFonts w:ascii="Times New Roman" w:hAnsi="Times New Roman"/>
-          <w:noProof/>
-          <w:lang w:val="id-ID"/>
-        </w:rPr>
-      </w:pPr>
-      <w:r>
-        <w:rPr>
-          <w:rFonts w:ascii="Times New Roman" w:hAnsi="Times New Roman"/>
-          <w:noProof/>
-          <w:lang w:val="id-ID"/>
-        </w:rPr>
-        <w:t>Anggota konfirmasi ke pengurus</w:t>
-      </w:r>
-    </w:p>
-    <w:p>
-      <w:pPr>
-        <w:spacing w:after="160" w:line="259" w:lineRule="auto"/>
-        <w:ind w:left="720"/>
-        <w:rPr>
-          <w:rFonts w:ascii="Times New Roman" w:hAnsi="Times New Roman"/>
-          <w:noProof/>
-          <w:lang w:val="id-ID"/>
-        </w:rPr>
-      </w:pPr>
-      <w:r>
-        <w:rPr>
-          <w:rFonts w:ascii="Times New Roman" w:hAnsi="Times New Roman"/>
-          <w:noProof/>
-          <w:lang w:val="id-ID"/>
-        </w:rPr>
-        <w:t>Pengurus</w:t>
-      </w:r>
-    </w:p>
-    <w:p>
-      <w:pPr>
-        <w:pStyle w:val="ListParagraph"/>
-        <w:numPr>
-          <w:ilvl w:val="0"/>
-          <w:numId w:val="12"/>
-        </w:numPr>
-        <w:spacing w:after="160" w:line="259" w:lineRule="auto"/>
-        <w:rPr>
-          <w:rFonts w:ascii="Times New Roman" w:hAnsi="Times New Roman"/>
-          <w:noProof/>
-          <w:lang w:val="id-ID"/>
-        </w:rPr>
-      </w:pPr>
-      <w:r>
-        <w:rPr>
-          <w:rFonts w:ascii="Times New Roman" w:hAnsi="Times New Roman"/>
-          <w:noProof/>
-          <w:lang w:val="id-ID"/>
-        </w:rPr>
-        <w:t>Melakukan konfirmasi dari transaksi yang dilakukan anggota</w:t>
-      </w:r>
-    </w:p>
-    <w:p>
-      <w:pPr>
-        <w:pStyle w:val="ListParagraph"/>
-        <w:numPr>
-          <w:ilvl w:val="0"/>
-          <w:numId w:val="12"/>
-        </w:numPr>
-        <w:spacing w:after="160" w:line="259" w:lineRule="auto"/>
-        <w:rPr>
-          <w:rFonts w:ascii="Times New Roman" w:hAnsi="Times New Roman"/>
-          <w:noProof/>
-          <w:lang w:val="id-ID"/>
-        </w:rPr>
-      </w:pPr>
-      <w:r>
-        <w:rPr>
-          <w:rFonts w:ascii="Times New Roman" w:hAnsi="Times New Roman"/>
-          <w:noProof/>
-          <w:lang w:val="id-ID"/>
-        </w:rPr>
-        <w:t>Pengurus memberikan hasil transaksi baik berupa uang atau bukti transaksi kepada anggota</w:t>
-      </w:r>
-    </w:p>
-    <w:p>
-      <w:pPr>
-        <w:spacing w:after="160" w:line="259" w:lineRule="auto"/>
-        <w:rPr>
-          <w:rFonts w:ascii="Times New Roman" w:hAnsi="Times New Roman"/>
-          <w:noProof/>
-          <w:lang w:val="id-ID"/>
-        </w:rPr>
-      </w:pPr>
-    </w:p>
-    <w:p>
-      <w:pPr>
-        <w:spacing w:after="160" w:line="259" w:lineRule="auto"/>
-        <w:rPr>
-          <w:rFonts w:ascii="Times New Roman" w:hAnsi="Times New Roman"/>
-          <w:noProof/>
-          <w:lang w:val="id-ID"/>
-        </w:rPr>
-      </w:pPr>
-    </w:p>
-    <w:p>
-      <w:pPr>
-        <w:spacing w:after="160" w:line="259" w:lineRule="auto"/>
-        <w:rPr>
-          <w:rFonts w:ascii="Times New Roman" w:hAnsi="Times New Roman"/>
-          <w:noProof/>
-          <w:lang w:val="id-ID"/>
-        </w:rPr>
-      </w:pPr>
-    </w:p>
-    <w:p>
-      <w:pPr>
-        <w:spacing w:after="160" w:line="259" w:lineRule="auto"/>
-        <w:rPr>
-          <w:rFonts w:ascii="Times New Roman" w:hAnsi="Times New Roman"/>
-          <w:noProof/>
-          <w:lang w:val="id-ID"/>
-        </w:rPr>
-      </w:pPr>
+        <w:rPr>
+          <w:rFonts w:ascii="Times New Roman" w:hAnsi="Times New Roman"/>
+          <w:noProof/>
+        </w:rPr>
+      </w:pPr>
+      <w:r>
+        <w:rPr>
+          <w:rFonts w:ascii="Times New Roman" w:hAnsi="Times New Roman"/>
+          <w:noProof/>
+        </w:rPr>
+        <w:t>-</w:t>
+      </w:r>
     </w:p>
     <w:p>
       <w:pPr>
@@ -6619,7 +5968,6 @@
           <w:noProof/>
           <w:lang w:val="id-ID"/>
         </w:rPr>
-        <w:lastRenderedPageBreak/>
         <w:t>Profil</w:t>
       </w:r>
       <w:r>
@@ -6648,7 +5996,37 @@
           <w:noProof/>
           <w:lang w:val="id-ID"/>
         </w:rPr>
-        <w:t>Dalam penggunaan perangkat lunak ini terdapat dua pengguna, yaitu anggota dan pengurus yang merupakan kelas-kelas pengguna. Berikun ini merupakan hak-hak/peran yang diberikan kepada kelas-kelas pengguna tersebut.</w:t>
+        <w:t xml:space="preserve">Dalam penggunaan perangkat lunak ini </w:t>
+      </w:r>
+      <w:r>
+        <w:rPr>
+          <w:rFonts w:ascii="Times New Roman" w:hAnsi="Times New Roman"/>
+          <w:noProof/>
+        </w:rPr>
+        <w:t xml:space="preserve">hanya </w:t>
+      </w:r>
+      <w:r>
+        <w:rPr>
+          <w:rFonts w:ascii="Times New Roman" w:hAnsi="Times New Roman"/>
+          <w:noProof/>
+          <w:lang w:val="id-ID"/>
+        </w:rPr>
+        <w:t xml:space="preserve">terdapat </w:t>
+      </w:r>
+      <w:r>
+        <w:rPr>
+          <w:rFonts w:ascii="Times New Roman" w:hAnsi="Times New Roman"/>
+          <w:noProof/>
+        </w:rPr>
+        <w:t xml:space="preserve">satu </w:t>
+      </w:r>
+      <w:r>
+        <w:rPr>
+          <w:rFonts w:ascii="Times New Roman" w:hAnsi="Times New Roman"/>
+          <w:noProof/>
+          <w:lang w:val="id-ID"/>
+        </w:rPr>
+        <w:t>pengguna, yaitu pengguna. Berikun ini merupakan hak-hak/peran yang diberikan kepada kelas-kelas pengguna tersebut.</w:t>
       </w:r>
     </w:p>
     <w:p>
@@ -6664,12 +6042,11 @@
     <w:tbl>
       <w:tblPr>
         <w:tblStyle w:val="ListTable3"/>
-        <w:tblW w:w="9304" w:type="dxa"/>
-        <w:tblInd w:w="392" w:type="dxa"/>
+        <w:tblW w:w="4652" w:type="dxa"/>
+        <w:tblInd w:w="2491" w:type="dxa"/>
         <w:tblLook w:val="04A0" w:firstRow="1" w:lastRow="0" w:firstColumn="1" w:lastColumn="0" w:noHBand="0" w:noVBand="1"/>
       </w:tblPr>
       <w:tblGrid>
-        <w:gridCol w:w="4652"/>
         <w:gridCol w:w="4652"/>
       </w:tblGrid>
       <w:tr>
@@ -6693,7 +6070,6 @@
                 <w:rFonts w:ascii="Times New Roman" w:hAnsi="Times New Roman"/>
                 <w:noProof/>
                 <w:color w:val="auto"/>
-                <w:lang w:val="id-ID"/>
               </w:rPr>
             </w:pPr>
             <w:r>
@@ -6701,39 +6077,8 @@
                 <w:rFonts w:ascii="Times New Roman" w:hAnsi="Times New Roman"/>
                 <w:noProof/>
                 <w:color w:val="auto"/>
-                <w:lang w:val="id-ID"/>
-              </w:rPr>
-              <w:t>Anggota</w:t>
-            </w:r>
-          </w:p>
-        </w:tc>
-        <w:tc>
-          <w:tcPr>
-            <w:tcW w:w="4652" w:type="dxa"/>
-            <w:tcBorders>
-              <w:left w:val="single" w:sz="4" w:space="0" w:color="auto"/>
-            </w:tcBorders>
-            <w:shd w:val="clear" w:color="auto" w:fill="FFFFFF" w:themeFill="background1"/>
-          </w:tcPr>
-          <w:p>
-            <w:pPr>
-              <w:jc w:val="center"/>
-              <w:cnfStyle w:val="100000000000" w:firstRow="1" w:lastRow="0" w:firstColumn="0" w:lastColumn="0" w:oddVBand="0" w:evenVBand="0" w:oddHBand="0" w:evenHBand="0" w:firstRowFirstColumn="0" w:firstRowLastColumn="0" w:lastRowFirstColumn="0" w:lastRowLastColumn="0"/>
-              <w:rPr>
-                <w:rFonts w:ascii="Times New Roman" w:hAnsi="Times New Roman"/>
-                <w:noProof/>
-                <w:color w:val="auto"/>
-                <w:lang w:val="id-ID"/>
-              </w:rPr>
-            </w:pPr>
-            <w:r>
-              <w:rPr>
-                <w:rFonts w:ascii="Times New Roman" w:hAnsi="Times New Roman"/>
-                <w:noProof/>
-                <w:color w:val="auto"/>
-                <w:lang w:val="id-ID"/>
-              </w:rPr>
-              <w:t>Pengurus</w:t>
+              </w:rPr>
+              <w:t>User</w:t>
             </w:r>
           </w:p>
         </w:tc>
@@ -6757,7 +6102,6 @@
                 <w:rFonts w:ascii="Times New Roman" w:hAnsi="Times New Roman"/>
                 <w:b w:val="0"/>
                 <w:noProof/>
-                <w:lang w:val="id-ID"/>
               </w:rPr>
             </w:pPr>
             <w:r>
@@ -6765,36 +6109,8 @@
                 <w:rFonts w:ascii="Times New Roman" w:hAnsi="Times New Roman"/>
                 <w:b w:val="0"/>
                 <w:noProof/>
-                <w:lang w:val="id-ID"/>
-              </w:rPr>
-              <w:t>Anggota dapat melakukan transaksi, dan melihat riwayat transaksi pada akunnya sendiri.</w:t>
-            </w:r>
-          </w:p>
-        </w:tc>
-        <w:tc>
-          <w:tcPr>
-            <w:tcW w:w="4652" w:type="dxa"/>
-            <w:tcBorders>
-              <w:left w:val="single" w:sz="4" w:space="0" w:color="auto"/>
-            </w:tcBorders>
-          </w:tcPr>
-          <w:p>
-            <w:pPr>
-              <w:jc w:val="center"/>
-              <w:cnfStyle w:val="000000100000" w:firstRow="0" w:lastRow="0" w:firstColumn="0" w:lastColumn="0" w:oddVBand="0" w:evenVBand="0" w:oddHBand="1" w:evenHBand="0" w:firstRowFirstColumn="0" w:firstRowLastColumn="0" w:lastRowFirstColumn="0" w:lastRowLastColumn="0"/>
-              <w:rPr>
-                <w:rFonts w:ascii="Times New Roman" w:hAnsi="Times New Roman"/>
-                <w:noProof/>
-                <w:lang w:val="id-ID"/>
-              </w:rPr>
-            </w:pPr>
-            <w:r>
-              <w:rPr>
-                <w:rFonts w:ascii="Times New Roman" w:hAnsi="Times New Roman"/>
-                <w:noProof/>
-                <w:lang w:val="id-ID"/>
-              </w:rPr>
-              <w:t>Pengurus dapat melihat riwayat transaksi anggota, dapat melihat daftar anggota, dan dapat memberikan</w:t>
+              </w:rPr>
+              <w:t>User dapat memasukkan data panen, data produksi, dan juga melihat data yang telah dimasukkan dalam bentuk laporan.</w:t>
             </w:r>
           </w:p>
         </w:tc>
@@ -6903,16 +6219,22 @@
               <w:rPr>
                 <w:rFonts w:ascii="Times New Roman" w:hAnsi="Times New Roman"/>
                 <w:noProof/>
-                <w:lang w:val="id-ID"/>
-              </w:rPr>
-            </w:pPr>
-            <w:r>
-              <w:rPr>
-                <w:rFonts w:ascii="Times New Roman" w:hAnsi="Times New Roman"/>
-                <w:noProof/>
-                <w:lang w:val="id-ID"/>
-              </w:rPr>
-              <w:t>Spesifikasi Hardware Komputer</w:t>
+              </w:rPr>
+            </w:pPr>
+            <w:r>
+              <w:rPr>
+                <w:rFonts w:ascii="Times New Roman" w:hAnsi="Times New Roman"/>
+                <w:noProof/>
+                <w:lang w:val="id-ID"/>
+              </w:rPr>
+              <w:t xml:space="preserve">Spesifikasi Hardware </w:t>
+            </w:r>
+            <w:r>
+              <w:rPr>
+                <w:rFonts w:ascii="Times New Roman" w:hAnsi="Times New Roman"/>
+                <w:noProof/>
+              </w:rPr>
+              <w:t>Android</w:t>
             </w:r>
           </w:p>
         </w:tc>
@@ -7001,16 +6323,14 @@
               <w:rPr>
                 <w:rFonts w:ascii="Times New Roman" w:hAnsi="Times New Roman"/>
                 <w:noProof/>
-                <w:lang w:val="id-ID"/>
-              </w:rPr>
-            </w:pPr>
-            <w:r>
-              <w:rPr>
-                <w:rFonts w:ascii="Times New Roman" w:hAnsi="Times New Roman"/>
-                <w:noProof/>
-                <w:lang w:val="id-ID"/>
-              </w:rPr>
-              <w:t>Pentium IV dan diatasnya</w:t>
+              </w:rPr>
+            </w:pPr>
+            <w:r>
+              <w:rPr>
+                <w:rFonts w:ascii="Times New Roman" w:hAnsi="Times New Roman"/>
+                <w:noProof/>
+              </w:rPr>
+              <w:t>Android Based Processor</w:t>
             </w:r>
           </w:p>
         </w:tc>
@@ -7071,16 +6391,22 @@
               <w:rPr>
                 <w:rFonts w:ascii="Times New Roman" w:hAnsi="Times New Roman"/>
                 <w:noProof/>
-                <w:lang w:val="id-ID"/>
-              </w:rPr>
-            </w:pPr>
-            <w:r>
-              <w:rPr>
-                <w:rFonts w:ascii="Times New Roman" w:hAnsi="Times New Roman"/>
-                <w:noProof/>
-                <w:lang w:val="id-ID"/>
-              </w:rPr>
-              <w:t>Spesifikasi Software Komputer</w:t>
+              </w:rPr>
+            </w:pPr>
+            <w:r>
+              <w:rPr>
+                <w:rFonts w:ascii="Times New Roman" w:hAnsi="Times New Roman"/>
+                <w:noProof/>
+                <w:lang w:val="id-ID"/>
+              </w:rPr>
+              <w:t xml:space="preserve">Spesifikasi Software </w:t>
+            </w:r>
+            <w:r>
+              <w:rPr>
+                <w:rFonts w:ascii="Times New Roman" w:hAnsi="Times New Roman"/>
+                <w:noProof/>
+              </w:rPr>
+              <w:t>Android</w:t>
             </w:r>
           </w:p>
         </w:tc>
@@ -7159,16 +6485,8 @@
               <w:rPr>
                 <w:rFonts w:ascii="Times New Roman" w:hAnsi="Times New Roman"/>
                 <w:noProof/>
-                <w:lang w:val="id-ID"/>
-              </w:rPr>
-              <w:t>Windows 7 dan versi diatasnya</w:t>
-            </w:r>
-            <w:r>
-              <w:rPr>
-                <w:rFonts w:ascii="Times New Roman" w:hAnsi="Times New Roman"/>
-                <w:noProof/>
-              </w:rPr>
-              <w:t>, Linux</w:t>
+              </w:rPr>
+              <w:t>Andoird OS 8 dan diatasnya</w:t>
             </w:r>
           </w:p>
         </w:tc>
@@ -7200,7 +6518,7 @@
                 <w:rFonts w:ascii="Times New Roman" w:hAnsi="Times New Roman"/>
                 <w:noProof/>
               </w:rPr>
-              <w:t>xampp,mysql server,apache2</w:t>
+              <w:t>mysql server</w:t>
             </w:r>
           </w:p>
         </w:tc>
@@ -7276,75 +6594,12 @@
     </w:p>
     <w:p>
       <w:pPr>
-        <w:ind w:firstLine="720"/>
-        <w:rPr>
-          <w:rFonts w:ascii="Times New Roman" w:hAnsi="Times New Roman"/>
-          <w:noProof/>
-          <w:lang w:val="id-ID"/>
-        </w:rPr>
-      </w:pPr>
-      <w:r>
-        <w:rPr>
-          <w:rFonts w:ascii="Times New Roman" w:hAnsi="Times New Roman"/>
-          <w:noProof/>
-          <w:lang w:val="id-ID"/>
-        </w:rPr>
-        <w:t>Dalam hal ini ada beberapa batasan</w:t>
-      </w:r>
-      <w:r>
-        <w:rPr>
-          <w:rFonts w:ascii="Times New Roman" w:hAnsi="Times New Roman"/>
-          <w:noProof/>
-          <w:lang w:val="id-ID"/>
-        </w:rPr>
-        <w:t xml:space="preserve"> sistem</w:t>
-      </w:r>
-      <w:r>
-        <w:rPr>
-          <w:rFonts w:ascii="Times New Roman" w:hAnsi="Times New Roman"/>
-          <w:noProof/>
-          <w:lang w:val="id-ID"/>
-        </w:rPr>
-        <w:t xml:space="preserve"> yang diberikan pada perangkat lunak yang akan kami buat, diantaranya.</w:t>
-      </w:r>
-    </w:p>
-    <w:p>
-      <w:pPr>
         <w:pStyle w:val="ListParagraph"/>
-        <w:numPr>
-          <w:ilvl w:val="0"/>
-          <w:numId w:val="11"/>
-        </w:numPr>
-        <w:tabs>
-          <w:tab w:val="left" w:pos="851"/>
-        </w:tabs>
-        <w:rPr>
-          <w:rFonts w:ascii="Times New Roman" w:hAnsi="Times New Roman"/>
-          <w:noProof/>
-          <w:lang w:val="id-ID"/>
-        </w:rPr>
-      </w:pPr>
-      <w:r>
-        <w:rPr>
-          <w:rFonts w:ascii="Times New Roman" w:hAnsi="Times New Roman"/>
-          <w:noProof/>
-          <w:szCs w:val="24"/>
-          <w:lang w:val="id-ID"/>
-        </w:rPr>
-        <w:t>Peminjaman tidak dapat dilakukan jika peminjaman sebelumnya belum lunas.</w:t>
-      </w:r>
-    </w:p>
-    <w:p>
-      <w:pPr>
-        <w:pStyle w:val="ListParagraph"/>
-        <w:numPr>
-          <w:ilvl w:val="0"/>
-          <w:numId w:val="11"/>
-        </w:numPr>
         <w:tabs>
           <w:tab w:val="left" w:pos="851"/>
         </w:tabs>
         <w:spacing w:line="288" w:lineRule="atLeast"/>
+        <w:ind w:left="567"/>
         <w:rPr>
           <w:rFonts w:ascii="Times New Roman" w:hAnsi="Times New Roman"/>
           <w:noProof/>
@@ -7357,9 +6612,8 @@
           <w:rFonts w:ascii="Times New Roman" w:hAnsi="Times New Roman"/>
           <w:noProof/>
           <w:szCs w:val="24"/>
-          <w:lang w:val="id-ID"/>
-        </w:rPr>
-        <w:t>Peminjaman, penarikan dan pelunasan hanya dapat dilakukan di koperasi.</w:t>
+        </w:rPr>
+        <w:t>-</w:t>
       </w:r>
     </w:p>
     <w:p>
@@ -7471,7 +6725,16 @@
           <w:szCs w:val="24"/>
           <w:lang w:val="id-ID"/>
         </w:rPr>
-        <w:t>Aplikasi ini dibuat hanya untuk anggota koperasi dan pengurus koperasi</w:t>
+        <w:t xml:space="preserve">Aplikasi ini dibuat hanya untuk </w:t>
+      </w:r>
+      <w:r>
+        <w:rPr>
+          <w:rFonts w:ascii="Times New Roman" w:hAnsi="Times New Roman"/>
+          <w:noProof/>
+          <w:color w:val="000000"/>
+          <w:szCs w:val="24"/>
+        </w:rPr>
+        <w:t>pengelola kopi</w:t>
       </w:r>
     </w:p>
     <w:p>
@@ -7537,7 +6800,7 @@
           <w:szCs w:val="24"/>
           <w:lang w:val="id-ID"/>
         </w:rPr>
-        <w:t>Aplikasi ini hanya bisa digunakan oleh pengguna</w:t>
+        <w:t xml:space="preserve">Aplikasi ini hanya bisa digunakan oleh </w:t>
       </w:r>
       <w:r>
         <w:rPr>
@@ -7546,16 +6809,7 @@
           <w:color w:val="000000"/>
           <w:szCs w:val="24"/>
         </w:rPr>
-        <w:t xml:space="preserve"> </w:t>
-      </w:r>
-      <w:r>
-        <w:rPr>
-          <w:rFonts w:ascii="Times New Roman" w:hAnsi="Times New Roman"/>
-          <w:noProof/>
-          <w:color w:val="000000"/>
-          <w:szCs w:val="24"/>
-        </w:rPr>
-        <w:t>web</w:t>
+        <w:t>android.</w:t>
       </w:r>
     </w:p>
     <w:p>
@@ -7587,7 +6841,7 @@
           <w:szCs w:val="24"/>
           <w:lang w:val="id-ID"/>
         </w:rPr>
-        <w:t xml:space="preserve">Aplikasi ini hanya bisa digunakan jika user </w:t>
+        <w:t xml:space="preserve">Aplikasi ini </w:t>
       </w:r>
       <w:r>
         <w:rPr>
@@ -7596,42 +6850,27 @@
           <w:color w:val="000000"/>
           <w:szCs w:val="24"/>
         </w:rPr>
-        <w:t xml:space="preserve">berada pada gedung </w:t>
-      </w:r>
-    </w:p>
-    <w:p>
-      <w:pPr>
-        <w:pStyle w:val="template"/>
-        <w:ind w:left="360"/>
-        <w:rPr>
-          <w:rFonts w:ascii="Times New Roman" w:hAnsi="Times New Roman"/>
-          <w:noProof/>
-          <w:lang w:val="id-ID"/>
-        </w:rPr>
-      </w:pPr>
+        <w:t xml:space="preserve">dapat </w:t>
+      </w:r>
       <w:r>
         <w:rPr>
           <w:rFonts w:ascii="Times New Roman" w:hAnsi="Times New Roman"/>
           <w:noProof/>
           <w:color w:val="000000"/>
-          <w:sz w:val="24"/>
           <w:szCs w:val="24"/>
           <w:lang w:val="id-ID"/>
         </w:rPr>
-        <w:t>Setiap orang hanya bisa memiliki 1 akun</w:t>
-      </w:r>
-    </w:p>
-    <w:p>
-      <w:pPr>
-        <w:spacing w:line="240" w:lineRule="auto"/>
-        <w:rPr>
-          <w:rFonts w:ascii="Times New Roman" w:hAnsi="Times New Roman"/>
-          <w:i/>
-          <w:noProof/>
-          <w:sz w:val="22"/>
-          <w:lang w:val="id-ID"/>
-        </w:rPr>
-      </w:pPr>
+        <w:t xml:space="preserve">digunakan </w:t>
+      </w:r>
+      <w:r>
+        <w:rPr>
+          <w:rFonts w:ascii="Times New Roman" w:hAnsi="Times New Roman"/>
+          <w:noProof/>
+          <w:color w:val="000000"/>
+          <w:szCs w:val="24"/>
+        </w:rPr>
+        <w:t>selama user dapat terhubung dengan database.</w:t>
+      </w:r>
       <w:r>
         <w:rPr>
           <w:rFonts w:ascii="Times New Roman" w:hAnsi="Times New Roman"/>
@@ -7856,11 +7095,21 @@
                 <w:lang w:val="id-ID"/>
               </w:rPr>
             </w:pPr>
-            <w:r>
-              <w:t xml:space="preserve">Memasukkan data </w:t>
-            </w:r>
-            <w:r>
-              <w:t xml:space="preserve">panen </w:t>
+            <w:proofErr w:type="spellStart"/>
+            <w:r>
+              <w:t>Memasukkan</w:t>
+            </w:r>
+            <w:proofErr w:type="spellEnd"/>
+            <w:r>
+              <w:t xml:space="preserve"> data </w:t>
+            </w:r>
+            <w:proofErr w:type="spellStart"/>
+            <w:r>
+              <w:t>panen</w:t>
+            </w:r>
+            <w:proofErr w:type="spellEnd"/>
+            <w:r>
+              <w:t xml:space="preserve"> </w:t>
             </w:r>
             <w:r>
               <w:t>kopi</w:t>
@@ -7933,9 +7182,19 @@
                 <w:lang w:val="id-ID"/>
               </w:rPr>
             </w:pPr>
-            <w:r>
-              <w:t>Memasukkan data produksi</w:t>
-            </w:r>
+            <w:proofErr w:type="spellStart"/>
+            <w:r>
+              <w:t>Memasukkan</w:t>
+            </w:r>
+            <w:proofErr w:type="spellEnd"/>
+            <w:r>
+              <w:t xml:space="preserve"> data </w:t>
+            </w:r>
+            <w:proofErr w:type="spellStart"/>
+            <w:r>
+              <w:t>produksi</w:t>
+            </w:r>
+            <w:proofErr w:type="spellEnd"/>
             <w:r>
               <w:t xml:space="preserve"> kopi</w:t>
             </w:r>
@@ -8007,9 +7266,51 @@
                 <w:lang w:val="id-ID"/>
               </w:rPr>
             </w:pPr>
-            <w:r>
-              <w:t>Memasukkan data penjualan kopi</w:t>
-            </w:r>
+            <w:proofErr w:type="spellStart"/>
+            <w:r>
+              <w:t>Merekap</w:t>
+            </w:r>
+            <w:proofErr w:type="spellEnd"/>
+            <w:r>
+              <w:t xml:space="preserve"> data proses </w:t>
+            </w:r>
+            <w:proofErr w:type="spellStart"/>
+            <w:r>
+              <w:t>pengolahan</w:t>
+            </w:r>
+            <w:proofErr w:type="spellEnd"/>
+            <w:r>
+              <w:t xml:space="preserve"> </w:t>
+            </w:r>
+            <w:proofErr w:type="spellStart"/>
+            <w:r>
+              <w:t>buah</w:t>
+            </w:r>
+            <w:proofErr w:type="spellEnd"/>
+            <w:r>
+              <w:t xml:space="preserve"> kopi </w:t>
+            </w:r>
+            <w:proofErr w:type="spellStart"/>
+            <w:r>
+              <w:t>hingga</w:t>
+            </w:r>
+            <w:proofErr w:type="spellEnd"/>
+            <w:r>
+              <w:t xml:space="preserve"> kopi </w:t>
+            </w:r>
+            <w:proofErr w:type="spellStart"/>
+            <w:r>
+              <w:t>siap</w:t>
+            </w:r>
+            <w:proofErr w:type="spellEnd"/>
+            <w:r>
+              <w:t xml:space="preserve"> </w:t>
+            </w:r>
+            <w:proofErr w:type="spellStart"/>
+            <w:r>
+              <w:t>jual</w:t>
+            </w:r>
+            <w:proofErr w:type="spellEnd"/>
           </w:p>
         </w:tc>
       </w:tr>
@@ -8078,284 +7379,67 @@
                 <w:lang w:val="id-ID"/>
               </w:rPr>
             </w:pPr>
-            <w:r>
-              <w:t>Merekap data proses pengolahan buah kopi hingga kopi siap jual</w:t>
-            </w:r>
-          </w:p>
-        </w:tc>
-      </w:tr>
-      <w:tr>
-        <w:tc>
-          <w:tcPr>
-            <w:tcW w:w="510" w:type="dxa"/>
-          </w:tcPr>
-          <w:p>
-            <w:pPr>
-              <w:pStyle w:val="ListParagraph"/>
-              <w:ind w:left="0"/>
-              <w:jc w:val="center"/>
-              <w:rPr>
-                <w:rFonts w:ascii="Times New Roman" w:hAnsi="Times New Roman"/>
-                <w:noProof/>
-                <w:lang w:val="id-ID"/>
-              </w:rPr>
-            </w:pPr>
-            <w:r>
-              <w:rPr>
-                <w:rFonts w:ascii="Times New Roman" w:hAnsi="Times New Roman"/>
-                <w:noProof/>
-                <w:lang w:val="id-ID"/>
-              </w:rPr>
-              <w:t>5</w:t>
-            </w:r>
-          </w:p>
-        </w:tc>
-        <w:tc>
-          <w:tcPr>
-            <w:tcW w:w="1500" w:type="dxa"/>
-          </w:tcPr>
-          <w:p>
-            <w:pPr>
-              <w:pStyle w:val="ListParagraph"/>
-              <w:ind w:left="0"/>
-              <w:jc w:val="center"/>
-              <w:rPr>
-                <w:rFonts w:ascii="Times New Roman" w:hAnsi="Times New Roman"/>
-                <w:noProof/>
-                <w:lang w:val="id-ID"/>
-              </w:rPr>
-            </w:pPr>
-            <w:r>
-              <w:rPr>
-                <w:rFonts w:ascii="Times New Roman" w:hAnsi="Times New Roman"/>
-                <w:noProof/>
-                <w:lang w:val="id-ID"/>
-              </w:rPr>
-              <w:t>FR005</w:t>
-            </w:r>
-          </w:p>
-        </w:tc>
-        <w:tc>
-          <w:tcPr>
-            <w:tcW w:w="7015" w:type="dxa"/>
-          </w:tcPr>
-          <w:p>
-            <w:pPr>
-              <w:pStyle w:val="ListParagraph"/>
-              <w:ind w:left="0"/>
-              <w:rPr>
-                <w:rFonts w:ascii="Times New Roman" w:hAnsi="Times New Roman"/>
-                <w:noProof/>
-                <w:lang w:val="id-ID"/>
-              </w:rPr>
-            </w:pPr>
-          </w:p>
-        </w:tc>
-      </w:tr>
-      <w:tr>
-        <w:tc>
-          <w:tcPr>
-            <w:tcW w:w="510" w:type="dxa"/>
-          </w:tcPr>
-          <w:p>
-            <w:pPr>
-              <w:pStyle w:val="ListParagraph"/>
-              <w:ind w:left="0"/>
-              <w:jc w:val="center"/>
-              <w:rPr>
-                <w:rFonts w:ascii="Times New Roman" w:hAnsi="Times New Roman"/>
-                <w:noProof/>
-                <w:lang w:val="id-ID"/>
-              </w:rPr>
-            </w:pPr>
-            <w:r>
-              <w:rPr>
-                <w:rFonts w:ascii="Times New Roman" w:hAnsi="Times New Roman"/>
-                <w:noProof/>
-                <w:lang w:val="id-ID"/>
-              </w:rPr>
-              <w:t>6</w:t>
-            </w:r>
-          </w:p>
-        </w:tc>
-        <w:tc>
-          <w:tcPr>
-            <w:tcW w:w="1500" w:type="dxa"/>
-          </w:tcPr>
-          <w:p>
-            <w:pPr>
-              <w:pStyle w:val="ListParagraph"/>
-              <w:ind w:left="0"/>
-              <w:jc w:val="center"/>
-              <w:rPr>
-                <w:rFonts w:ascii="Times New Roman" w:hAnsi="Times New Roman"/>
-                <w:noProof/>
-                <w:lang w:val="id-ID"/>
-              </w:rPr>
-            </w:pPr>
-            <w:r>
-              <w:rPr>
-                <w:rFonts w:ascii="Times New Roman" w:hAnsi="Times New Roman"/>
-                <w:noProof/>
-                <w:lang w:val="id-ID"/>
-              </w:rPr>
-              <w:t>FR006</w:t>
-            </w:r>
-          </w:p>
-        </w:tc>
-        <w:tc>
-          <w:tcPr>
-            <w:tcW w:w="7015" w:type="dxa"/>
-          </w:tcPr>
-          <w:p>
-            <w:pPr>
-              <w:pStyle w:val="ListParagraph"/>
-              <w:ind w:left="0"/>
-              <w:rPr>
-                <w:rFonts w:ascii="Times New Roman" w:hAnsi="Times New Roman"/>
-                <w:noProof/>
-                <w:lang w:val="id-ID"/>
-              </w:rPr>
-            </w:pPr>
-            <w:r>
-              <w:t>Menampilkan hasil laporan penjualan kopi dalam rentang waktu tertentu</w:t>
-            </w:r>
-          </w:p>
-        </w:tc>
-      </w:tr>
-      <w:tr>
-        <w:tc>
-          <w:tcPr>
-            <w:tcW w:w="510" w:type="dxa"/>
-          </w:tcPr>
-          <w:p>
-            <w:pPr>
-              <w:pStyle w:val="ListParagraph"/>
-              <w:ind w:left="0"/>
-              <w:jc w:val="center"/>
-              <w:rPr>
-                <w:rFonts w:ascii="Times New Roman" w:hAnsi="Times New Roman"/>
-                <w:noProof/>
-                <w:lang w:val="id-ID"/>
-              </w:rPr>
-            </w:pPr>
-            <w:r>
-              <w:rPr>
-                <w:rFonts w:ascii="Times New Roman" w:hAnsi="Times New Roman"/>
-                <w:noProof/>
-                <w:lang w:val="id-ID"/>
-              </w:rPr>
-              <w:t>7</w:t>
-            </w:r>
-          </w:p>
-        </w:tc>
-        <w:tc>
-          <w:tcPr>
-            <w:tcW w:w="1500" w:type="dxa"/>
-          </w:tcPr>
-          <w:p>
-            <w:pPr>
-              <w:pStyle w:val="ListParagraph"/>
-              <w:ind w:left="0"/>
-              <w:jc w:val="center"/>
-              <w:rPr>
-                <w:rFonts w:ascii="Times New Roman" w:hAnsi="Times New Roman"/>
-                <w:noProof/>
-                <w:lang w:val="id-ID"/>
-              </w:rPr>
-            </w:pPr>
-            <w:r>
-              <w:rPr>
-                <w:rFonts w:ascii="Times New Roman" w:hAnsi="Times New Roman"/>
-                <w:noProof/>
-                <w:lang w:val="id-ID"/>
-              </w:rPr>
-              <w:t>FR007</w:t>
-            </w:r>
-          </w:p>
-        </w:tc>
-        <w:tc>
-          <w:tcPr>
-            <w:tcW w:w="7015" w:type="dxa"/>
-          </w:tcPr>
-          <w:p>
-            <w:pPr>
-              <w:pStyle w:val="ListParagraph"/>
-              <w:ind w:left="0"/>
-              <w:rPr>
-                <w:rFonts w:ascii="Times New Roman" w:hAnsi="Times New Roman"/>
-                <w:noProof/>
-                <w:lang w:val="id-ID"/>
-              </w:rPr>
-            </w:pPr>
-          </w:p>
-        </w:tc>
-      </w:tr>
-      <w:tr>
-        <w:tc>
-          <w:tcPr>
-            <w:tcW w:w="510" w:type="dxa"/>
-          </w:tcPr>
-          <w:p>
-            <w:pPr>
-              <w:pStyle w:val="ListParagraph"/>
-              <w:ind w:left="0"/>
-              <w:jc w:val="center"/>
-              <w:rPr>
-                <w:rFonts w:ascii="Times New Roman" w:hAnsi="Times New Roman"/>
-                <w:noProof/>
-                <w:lang w:val="id-ID"/>
-              </w:rPr>
-            </w:pPr>
-            <w:r>
-              <w:rPr>
-                <w:rFonts w:ascii="Times New Roman" w:hAnsi="Times New Roman"/>
-                <w:noProof/>
-                <w:lang w:val="id-ID"/>
-              </w:rPr>
-              <w:t>8</w:t>
-            </w:r>
-          </w:p>
-        </w:tc>
-        <w:tc>
-          <w:tcPr>
-            <w:tcW w:w="1500" w:type="dxa"/>
-          </w:tcPr>
-          <w:p>
-            <w:pPr>
-              <w:pStyle w:val="ListParagraph"/>
-              <w:ind w:left="0"/>
-              <w:jc w:val="center"/>
-              <w:rPr>
-                <w:rFonts w:ascii="Times New Roman" w:hAnsi="Times New Roman"/>
-                <w:noProof/>
-                <w:lang w:val="id-ID"/>
-              </w:rPr>
-            </w:pPr>
-            <w:r>
-              <w:rPr>
-                <w:rFonts w:ascii="Times New Roman" w:hAnsi="Times New Roman"/>
-                <w:noProof/>
-                <w:lang w:val="id-ID"/>
-              </w:rPr>
-              <w:t>FR008</w:t>
-            </w:r>
-          </w:p>
-        </w:tc>
-        <w:tc>
-          <w:tcPr>
-            <w:tcW w:w="7015" w:type="dxa"/>
-          </w:tcPr>
-          <w:p>
-            <w:pPr>
-              <w:pStyle w:val="ListParagraph"/>
-              <w:ind w:left="0"/>
-              <w:rPr>
-                <w:rFonts w:ascii="Times New Roman" w:hAnsi="Times New Roman"/>
-                <w:noProof/>
-                <w:lang w:val="id-ID"/>
-              </w:rPr>
-            </w:pPr>
+            <w:proofErr w:type="spellStart"/>
+            <w:r>
+              <w:t>Menampilkan</w:t>
+            </w:r>
+            <w:proofErr w:type="spellEnd"/>
+            <w:r>
+              <w:t xml:space="preserve"> </w:t>
+            </w:r>
+            <w:proofErr w:type="spellStart"/>
+            <w:r>
+              <w:t>hasil</w:t>
+            </w:r>
+            <w:proofErr w:type="spellEnd"/>
+            <w:r>
+              <w:t xml:space="preserve"> </w:t>
+            </w:r>
+            <w:proofErr w:type="spellStart"/>
+            <w:r>
+              <w:t>laporan</w:t>
+            </w:r>
+            <w:proofErr w:type="spellEnd"/>
+            <w:r>
+              <w:t xml:space="preserve"> </w:t>
+            </w:r>
+            <w:proofErr w:type="spellStart"/>
+            <w:r>
+              <w:t>penjualan</w:t>
+            </w:r>
+            <w:proofErr w:type="spellEnd"/>
+            <w:r>
+              <w:t xml:space="preserve"> kopi </w:t>
+            </w:r>
+            <w:proofErr w:type="spellStart"/>
+            <w:r>
+              <w:t>dalam</w:t>
+            </w:r>
+            <w:proofErr w:type="spellEnd"/>
+            <w:r>
+              <w:t xml:space="preserve"> </w:t>
+            </w:r>
+            <w:proofErr w:type="spellStart"/>
+            <w:r>
+              <w:t>rentang</w:t>
+            </w:r>
+            <w:proofErr w:type="spellEnd"/>
+            <w:r>
+              <w:t xml:space="preserve"> </w:t>
+            </w:r>
+            <w:proofErr w:type="spellStart"/>
+            <w:r>
+              <w:t>waktu</w:t>
+            </w:r>
+            <w:proofErr w:type="spellEnd"/>
+            <w:r>
+              <w:t xml:space="preserve"> </w:t>
+            </w:r>
+            <w:proofErr w:type="spellStart"/>
+            <w:r>
+              <w:t>tertentu</w:t>
+            </w:r>
+            <w:proofErr w:type="spellEnd"/>
           </w:p>
         </w:tc>
       </w:tr>
@@ -8686,6 +7770,42 @@
         </w:tc>
       </w:tr>
     </w:tbl>
+    <w:p>
+      <w:pPr>
+        <w:rPr>
+          <w:rFonts w:ascii="Times New Roman" w:hAnsi="Times New Roman"/>
+          <w:noProof/>
+          <w:lang w:val="id-ID"/>
+        </w:rPr>
+      </w:pPr>
+    </w:p>
+    <w:p>
+      <w:pPr>
+        <w:rPr>
+          <w:rFonts w:ascii="Times New Roman" w:hAnsi="Times New Roman"/>
+          <w:noProof/>
+          <w:lang w:val="id-ID"/>
+        </w:rPr>
+      </w:pPr>
+    </w:p>
+    <w:p>
+      <w:pPr>
+        <w:rPr>
+          <w:rFonts w:ascii="Times New Roman" w:hAnsi="Times New Roman"/>
+          <w:noProof/>
+          <w:lang w:val="id-ID"/>
+        </w:rPr>
+      </w:pPr>
+    </w:p>
+    <w:p>
+      <w:pPr>
+        <w:rPr>
+          <w:rFonts w:ascii="Times New Roman" w:hAnsi="Times New Roman"/>
+          <w:noProof/>
+          <w:lang w:val="id-ID"/>
+        </w:rPr>
+      </w:pPr>
+    </w:p>
     <w:p>
       <w:pPr>
         <w:rPr>
@@ -19694,7 +18814,42 @@
           <w:rFonts w:ascii="Times New Roman" w:hAnsi="Times New Roman"/>
           <w:noProof/>
         </w:rPr>
-        <w:t>berbasis website sehingga bisa digunakan untuk seluruh perangkat</w:t>
+        <w:t xml:space="preserve">berbasis </w:t>
+      </w:r>
+      <w:r>
+        <w:rPr>
+          <w:rFonts w:ascii="Times New Roman" w:hAnsi="Times New Roman"/>
+          <w:noProof/>
+        </w:rPr>
+        <w:t>andorid</w:t>
+      </w:r>
+      <w:r>
+        <w:rPr>
+          <w:rFonts w:ascii="Times New Roman" w:hAnsi="Times New Roman"/>
+          <w:noProof/>
+        </w:rPr>
+        <w:t xml:space="preserve"> sehingga </w:t>
+      </w:r>
+      <w:r>
+        <w:rPr>
+          <w:rFonts w:ascii="Times New Roman" w:hAnsi="Times New Roman"/>
+          <w:noProof/>
+        </w:rPr>
+        <w:t xml:space="preserve">hanya bisa </w:t>
+      </w:r>
+      <w:r>
+        <w:rPr>
+          <w:rFonts w:ascii="Times New Roman" w:hAnsi="Times New Roman"/>
+          <w:noProof/>
+        </w:rPr>
+        <w:t xml:space="preserve">digunakan untuk </w:t>
+      </w:r>
+      <w:r>
+        <w:rPr>
+          <w:rFonts w:ascii="Times New Roman" w:hAnsi="Times New Roman"/>
+          <w:noProof/>
+        </w:rPr>
+        <w:t>perangkat andorid</w:t>
       </w:r>
     </w:p>
     <w:p>
@@ -19727,7 +18882,6 @@
         <w:rPr>
           <w:rFonts w:ascii="Times New Roman" w:hAnsi="Times New Roman"/>
           <w:noProof/>
-          <w:lang w:val="id-ID"/>
         </w:rPr>
       </w:pPr>
       <w:r>
@@ -19743,39 +18897,37 @@
           <w:rFonts w:ascii="Times New Roman" w:hAnsi="Times New Roman"/>
           <w:noProof/>
         </w:rPr>
-        <w:t>browser</w:t>
-      </w:r>
-      <w:r>
-        <w:rPr>
-          <w:rFonts w:ascii="Times New Roman" w:hAnsi="Times New Roman"/>
-          <w:noProof/>
-          <w:lang w:val="id-ID"/>
-        </w:rPr>
-        <w:t xml:space="preserve"> agar terhubung dengan server melalui internet dengan protocol HTTP</w:t>
-      </w:r>
-      <w:r>
-        <w:rPr>
-          <w:rFonts w:ascii="Times New Roman" w:hAnsi="Times New Roman"/>
-          <w:noProof/>
-          <w:lang w:val="id-ID"/>
-        </w:rPr>
-        <w:t xml:space="preserve"> </w:t>
-      </w:r>
-      <w:r>
-        <w:rPr>
-          <w:rFonts w:ascii="Times New Roman" w:hAnsi="Times New Roman"/>
-          <w:noProof/>
-          <w:lang w:val="id-ID"/>
-        </w:rPr>
-        <w:t>(Hyper Text Trasfer Protocol) / HTTPS (Hyper Text Trasfer Protocol Secured) dengan menggunakan port 80 / 443</w:t>
-      </w:r>
-      <w:r>
-        <w:rPr>
-          <w:rFonts w:ascii="Times New Roman" w:hAnsi="Times New Roman"/>
-          <w:noProof/>
-          <w:lang w:val="id-ID"/>
-        </w:rPr>
-        <w:t>.</w:t>
+        <w:t xml:space="preserve">android. Client dapat </w:t>
+      </w:r>
+      <w:r>
+        <w:rPr>
+          <w:rFonts w:ascii="Times New Roman" w:hAnsi="Times New Roman"/>
+          <w:noProof/>
+          <w:lang w:val="id-ID"/>
+        </w:rPr>
+        <w:t xml:space="preserve">terhubung dengan </w:t>
+      </w:r>
+      <w:r>
+        <w:rPr>
+          <w:rFonts w:ascii="Times New Roman" w:hAnsi="Times New Roman"/>
+          <w:noProof/>
+        </w:rPr>
+        <w:t xml:space="preserve">database </w:t>
+      </w:r>
+      <w:r>
+        <w:rPr>
+          <w:rFonts w:ascii="Times New Roman" w:hAnsi="Times New Roman"/>
+          <w:noProof/>
+          <w:lang w:val="id-ID"/>
+        </w:rPr>
+        <w:t xml:space="preserve">server melalui </w:t>
+      </w:r>
+      <w:r>
+        <w:rPr>
+          <w:rFonts w:ascii="Times New Roman" w:hAnsi="Times New Roman"/>
+          <w:noProof/>
+        </w:rPr>
+        <w:t>koneksi yang dimuat secara otomatis saat ada masukkan data ke database dan ada koneksi internet.</w:t>
       </w:r>
     </w:p>
     <w:p>
@@ -21357,7 +20509,39 @@
               <w:b w:val="0"/>
               <w:bCs/>
             </w:rPr>
-            <w:t>Prodi S1 Teknik Informatika - Universitas Telkom</w:t>
+            <w:t xml:space="preserve">Prodi S1 </w:t>
+          </w:r>
+          <w:proofErr w:type="spellStart"/>
+          <w:r>
+            <w:rPr>
+              <w:b w:val="0"/>
+              <w:bCs/>
+            </w:rPr>
+            <w:t>Informatika</w:t>
+          </w:r>
+          <w:proofErr w:type="spellEnd"/>
+          <w:r>
+            <w:rPr>
+              <w:b w:val="0"/>
+              <w:bCs/>
+            </w:rPr>
+            <w:t xml:space="preserve"> - </w:t>
+          </w:r>
+          <w:proofErr w:type="spellStart"/>
+          <w:r>
+            <w:rPr>
+              <w:b w:val="0"/>
+              <w:bCs/>
+            </w:rPr>
+            <w:t>Universitas</w:t>
+          </w:r>
+          <w:proofErr w:type="spellEnd"/>
+          <w:r>
+            <w:rPr>
+              <w:b w:val="0"/>
+              <w:bCs/>
+            </w:rPr>
+            <w:t xml:space="preserve"> Telkom</w:t>
           </w:r>
         </w:p>
       </w:tc>
@@ -21378,7 +20562,7 @@
               <w:b w:val="0"/>
               <w:bCs/>
             </w:rPr>
-            <w:t>SKPL-002</w:t>
+            <w:t>SKPL</w:t>
           </w:r>
         </w:p>
       </w:tc>
@@ -21449,7 +20633,25 @@
               <w:b w:val="0"/>
               <w:bCs/>
             </w:rPr>
-            <w:t xml:space="preserve"> dari 1</w:t>
+            <w:t xml:space="preserve"> </w:t>
+          </w:r>
+          <w:proofErr w:type="spellStart"/>
+          <w:r>
+            <w:rPr>
+              <w:rStyle w:val="PageNumber"/>
+              <w:b w:val="0"/>
+              <w:bCs/>
+            </w:rPr>
+            <w:t>dari</w:t>
+          </w:r>
+          <w:proofErr w:type="spellEnd"/>
+          <w:r>
+            <w:rPr>
+              <w:rStyle w:val="PageNumber"/>
+              <w:b w:val="0"/>
+              <w:bCs/>
+            </w:rPr>
+            <w:t xml:space="preserve"> 1</w:t>
           </w:r>
           <w:r>
             <w:rPr>
@@ -21476,8 +20678,165 @@
           <w:pPr>
             <w:pStyle w:val="Footer"/>
           </w:pPr>
+          <w:proofErr w:type="spellStart"/>
           <w:r>
-            <w:t>Dokumen ini dan informasi yang ada di dalamnya adalah milik Prodi S1 Teknik Informatika-Universitas Telkom dan bersifat rahasia. Dilarang untuk mereproduksi dokumen ini tanpa diketahui oleh Program Studi S1 Teknik Informatika, Universitas Telkom</w:t>
+            <w:t>Dokumen</w:t>
+          </w:r>
+          <w:proofErr w:type="spellEnd"/>
+          <w:r>
+            <w:t xml:space="preserve"> </w:t>
+          </w:r>
+          <w:proofErr w:type="spellStart"/>
+          <w:r>
+            <w:t>ini</w:t>
+          </w:r>
+          <w:proofErr w:type="spellEnd"/>
+          <w:r>
+            <w:t xml:space="preserve"> dan </w:t>
+          </w:r>
+          <w:proofErr w:type="spellStart"/>
+          <w:r>
+            <w:t>informasi</w:t>
+          </w:r>
+          <w:proofErr w:type="spellEnd"/>
+          <w:r>
+            <w:t xml:space="preserve"> yang </w:t>
+          </w:r>
+          <w:proofErr w:type="spellStart"/>
+          <w:r>
+            <w:t>ada</w:t>
+          </w:r>
+          <w:proofErr w:type="spellEnd"/>
+          <w:r>
+            <w:t xml:space="preserve"> di </w:t>
+          </w:r>
+          <w:proofErr w:type="spellStart"/>
+          <w:r>
+            <w:t>dalamnya</w:t>
+          </w:r>
+          <w:proofErr w:type="spellEnd"/>
+          <w:r>
+            <w:t xml:space="preserve"> </w:t>
+          </w:r>
+          <w:proofErr w:type="spellStart"/>
+          <w:r>
+            <w:t>adalah</w:t>
+          </w:r>
+          <w:proofErr w:type="spellEnd"/>
+          <w:r>
+            <w:t xml:space="preserve"> </w:t>
+          </w:r>
+          <w:proofErr w:type="spellStart"/>
+          <w:r>
+            <w:t>milik</w:t>
+          </w:r>
+          <w:proofErr w:type="spellEnd"/>
+          <w:r>
+            <w:t xml:space="preserve"> Prodi S1 Teknik </w:t>
+          </w:r>
+          <w:proofErr w:type="spellStart"/>
+          <w:r>
+            <w:t>Informatika-Universitas</w:t>
+          </w:r>
+          <w:proofErr w:type="spellEnd"/>
+          <w:r>
+            <w:t xml:space="preserve"> Telkom dan </w:t>
+          </w:r>
+          <w:proofErr w:type="spellStart"/>
+          <w:r>
+            <w:t>bersifat</w:t>
+          </w:r>
+          <w:proofErr w:type="spellEnd"/>
+          <w:r>
+            <w:t xml:space="preserve"> </w:t>
+          </w:r>
+          <w:proofErr w:type="spellStart"/>
+          <w:r>
+            <w:t>rahasia</w:t>
+          </w:r>
+          <w:proofErr w:type="spellEnd"/>
+          <w:r>
+            <w:t xml:space="preserve">. </w:t>
+          </w:r>
+          <w:proofErr w:type="spellStart"/>
+          <w:r>
+            <w:t>Dilarang</w:t>
+          </w:r>
+          <w:proofErr w:type="spellEnd"/>
+          <w:r>
+            <w:t xml:space="preserve"> </w:t>
+          </w:r>
+          <w:proofErr w:type="spellStart"/>
+          <w:r>
+            <w:t>untuk</w:t>
+          </w:r>
+          <w:proofErr w:type="spellEnd"/>
+          <w:r>
+            <w:t xml:space="preserve"> </w:t>
+          </w:r>
+          <w:proofErr w:type="spellStart"/>
+          <w:r>
+            <w:t>mereproduksi</w:t>
+          </w:r>
+          <w:proofErr w:type="spellEnd"/>
+          <w:r>
+            <w:t xml:space="preserve"> </w:t>
+          </w:r>
+          <w:proofErr w:type="spellStart"/>
+          <w:r>
+            <w:t>dokumen</w:t>
+          </w:r>
+          <w:proofErr w:type="spellEnd"/>
+          <w:r>
+            <w:t xml:space="preserve"> </w:t>
+          </w:r>
+          <w:proofErr w:type="spellStart"/>
+          <w:r>
+            <w:t>ini</w:t>
+          </w:r>
+          <w:proofErr w:type="spellEnd"/>
+          <w:r>
+            <w:t xml:space="preserve"> </w:t>
+          </w:r>
+          <w:proofErr w:type="spellStart"/>
+          <w:r>
+            <w:t>tanpa</w:t>
+          </w:r>
+          <w:proofErr w:type="spellEnd"/>
+          <w:r>
+            <w:t xml:space="preserve"> </w:t>
+          </w:r>
+          <w:proofErr w:type="spellStart"/>
+          <w:r>
+            <w:t>diketahui</w:t>
+          </w:r>
+          <w:proofErr w:type="spellEnd"/>
+          <w:r>
+            <w:t xml:space="preserve"> oleh Program </w:t>
+          </w:r>
+          <w:proofErr w:type="spellStart"/>
+          <w:r>
+            <w:t>Studi</w:t>
+          </w:r>
+          <w:proofErr w:type="spellEnd"/>
+          <w:r>
+            <w:t xml:space="preserve"> S1 Teknik </w:t>
+          </w:r>
+          <w:proofErr w:type="spellStart"/>
+          <w:r>
+            <w:t>Informatika</w:t>
+          </w:r>
+          <w:proofErr w:type="spellEnd"/>
+          <w:r>
+            <w:t xml:space="preserve">, </w:t>
+          </w:r>
+          <w:proofErr w:type="spellStart"/>
+          <w:r>
+            <w:t>Universitas</w:t>
+          </w:r>
+          <w:proofErr w:type="spellEnd"/>
+          <w:r>
+            <w:t xml:space="preserve"> Telkom</w:t>
           </w:r>
         </w:p>
       </w:tc>
@@ -25382,7 +24741,7 @@
 </file>
 
 <file path=customXml/itemProps1.xml><?xml version="1.0" encoding="utf-8"?>
-<ds:datastoreItem xmlns:ds="http://schemas.openxmlformats.org/officeDocument/2006/customXml" ds:itemID="{C4E9ECD2-8061-4017-AD7E-73597DC61D00}">
+<ds:datastoreItem xmlns:ds="http://schemas.openxmlformats.org/officeDocument/2006/customXml" ds:itemID="{2E8F681C-8A1D-4FCB-BA1C-D40450EE989E}">
   <ds:schemaRefs>
     <ds:schemaRef ds:uri="http://schemas.openxmlformats.org/officeDocument/2006/bibliography"/>
   </ds:schemaRefs>

</xml_diff>